<commit_message>
Added index.html, constants.js and fetch.js
</commit_message>
<xml_diff>
--- a/FEU1reporttemplate_projexam1.docx
+++ b/FEU1reporttemplate_projexam1.docx
@@ -1,6 +1,6 @@
 
 <file path=word/document.xml><?xml version="1.0" encoding="utf-8"?>
-<w:document xmlns:wpc="http://schemas.microsoft.com/office/word/2010/wordprocessingCanvas" xmlns:mc="http://schemas.openxmlformats.org/markup-compatibility/2006" xmlns:o="urn:schemas-microsoft-com:office:office" xmlns:r="http://schemas.openxmlformats.org/officeDocument/2006/relationships" xmlns:m="http://schemas.openxmlformats.org/officeDocument/2006/math" xmlns:v="urn:schemas-microsoft-com:vml" xmlns:wp14="http://schemas.microsoft.com/office/word/2010/wordprocessingDrawing" xmlns:wp="http://schemas.openxmlformats.org/drawingml/2006/wordprocessingDrawing" xmlns:w10="urn:schemas-microsoft-com:office:word" xmlns:w="http://schemas.openxmlformats.org/wordprocessingml/2006/main" xmlns:w14="http://schemas.microsoft.com/office/word/2010/wordml" xmlns:w15="http://schemas.microsoft.com/office/word/2012/wordml" xmlns:wpg="http://schemas.microsoft.com/office/word/2010/wordprocessingGroup" xmlns:wpi="http://schemas.microsoft.com/office/word/2010/wordprocessingInk" xmlns:wne="http://schemas.microsoft.com/office/word/2006/wordml" xmlns:wps="http://schemas.microsoft.com/office/word/2010/wordprocessingShape" mc:Ignorable="w14 w15 wp14">
+<w:document xmlns:wpc="http://schemas.microsoft.com/office/word/2010/wordprocessingCanvas" xmlns:cx="http://schemas.microsoft.com/office/drawing/2014/chartex" xmlns:cx1="http://schemas.microsoft.com/office/drawing/2015/9/8/chartex" xmlns:cx2="http://schemas.microsoft.com/office/drawing/2015/10/21/chartex" xmlns:cx3="http://schemas.microsoft.com/office/drawing/2016/5/9/chartex" xmlns:cx4="http://schemas.microsoft.com/office/drawing/2016/5/10/chartex" xmlns:cx5="http://schemas.microsoft.com/office/drawing/2016/5/11/chartex" xmlns:cx6="http://schemas.microsoft.com/office/drawing/2016/5/12/chartex" xmlns:cx7="http://schemas.microsoft.com/office/drawing/2016/5/13/chartex" xmlns:cx8="http://schemas.microsoft.com/office/drawing/2016/5/14/chartex" xmlns:mc="http://schemas.openxmlformats.org/markup-compatibility/2006" xmlns:aink="http://schemas.microsoft.com/office/drawing/2016/ink" xmlns:am3d="http://schemas.microsoft.com/office/drawing/2017/model3d" xmlns:o="urn:schemas-microsoft-com:office:office" xmlns:oel="http://schemas.microsoft.com/office/2019/extlst" xmlns:r="http://schemas.openxmlformats.org/officeDocument/2006/relationships" xmlns:m="http://schemas.openxmlformats.org/officeDocument/2006/math" xmlns:v="urn:schemas-microsoft-com:vml" xmlns:wp14="http://schemas.microsoft.com/office/word/2010/wordprocessingDrawing" xmlns:wp="http://schemas.openxmlformats.org/drawingml/2006/wordprocessingDrawing" xmlns:w10="urn:schemas-microsoft-com:office:word" xmlns:w="http://schemas.openxmlformats.org/wordprocessingml/2006/main" xmlns:w14="http://schemas.microsoft.com/office/word/2010/wordml" xmlns:w15="http://schemas.microsoft.com/office/word/2012/wordml" xmlns:w16cex="http://schemas.microsoft.com/office/word/2018/wordml/cex" xmlns:w16cid="http://schemas.microsoft.com/office/word/2016/wordml/cid" xmlns:w16="http://schemas.microsoft.com/office/word/2018/wordml" xmlns:w16sdtdh="http://schemas.microsoft.com/office/word/2020/wordml/sdtdatahash" xmlns:w16se="http://schemas.microsoft.com/office/word/2015/wordml/symex" xmlns:wpg="http://schemas.microsoft.com/office/word/2010/wordprocessingGroup" xmlns:wpi="http://schemas.microsoft.com/office/word/2010/wordprocessingInk" xmlns:wne="http://schemas.microsoft.com/office/word/2006/wordml" xmlns:wps="http://schemas.microsoft.com/office/word/2010/wordprocessingShape" mc:Ignorable="w14 w15 w16se w16cid w16 w16cex w16sdtdh wp14">
   <w:body>
     <w:p>
       <w:r>
@@ -9,7 +9,7 @@
           <w:lang w:val="en-US"/>
         </w:rPr>
         <w:drawing>
-          <wp:anchor distT="0" distB="0" distL="114300" distR="114300" simplePos="0" relativeHeight="251660288" behindDoc="1" locked="0" layoutInCell="1" allowOverlap="1">
+          <wp:anchor distT="0" distB="0" distL="114300" distR="114300" simplePos="0" relativeHeight="251660288" behindDoc="1" locked="0" layoutInCell="1" allowOverlap="1" wp14:anchorId="0C45F2DD" wp14:editId="7282CABE">
             <wp:simplePos x="0" y="0"/>
             <wp:positionH relativeFrom="margin">
               <wp:posOffset>-1060450</wp:posOffset>
@@ -83,7 +83,7 @@
     </w:p>
     <w:p>
       <w:pPr>
-        <w:pStyle w:val="Heading1"/>
+        <w:pStyle w:val="Overskrift1"/>
         <w:jc w:val="center"/>
         <w:rPr>
           <w:sz w:val="72"/>
@@ -104,8 +104,6 @@
         </w:rPr>
         <w:t xml:space="preserve"> Exam</w:t>
       </w:r>
-      <w:bookmarkStart w:id="0" w:name="_GoBack"/>
-      <w:bookmarkEnd w:id="0"/>
       <w:r>
         <w:rPr>
           <w:sz w:val="72"/>
@@ -146,7 +144,7 @@
           <w:sz w:val="56"/>
           <w:szCs w:val="56"/>
         </w:rPr>
-        <w:t>Student Name</w:t>
+        <w:t>Robert Nilsen</w:t>
       </w:r>
     </w:p>
     <w:p>
@@ -178,7 +176,7 @@
           <w:lang w:val="en-US"/>
         </w:rPr>
         <w:drawing>
-          <wp:anchor distT="0" distB="0" distL="114300" distR="114300" simplePos="0" relativeHeight="251659264" behindDoc="1" locked="0" layoutInCell="1" allowOverlap="1">
+          <wp:anchor distT="0" distB="0" distL="114300" distR="114300" simplePos="0" relativeHeight="251659264" behindDoc="1" locked="0" layoutInCell="1" allowOverlap="1" wp14:anchorId="1EA8DFA6" wp14:editId="4F98AA43">
             <wp:simplePos x="0" y="0"/>
             <wp:positionH relativeFrom="column">
               <wp:posOffset>-914400</wp:posOffset>
@@ -281,7 +279,7 @@
     </w:p>
     <w:p>
       <w:pPr>
-        <w:pStyle w:val="Heading2"/>
+        <w:pStyle w:val="Overskrift2"/>
       </w:pPr>
       <w:r>
         <w:lastRenderedPageBreak/>
@@ -290,7 +288,7 @@
     </w:p>
     <w:p>
       <w:pPr>
-        <w:pStyle w:val="Heading3"/>
+        <w:pStyle w:val="Overskrift3"/>
         <w:rPr>
           <w:b/>
           <w:color w:val="auto"/>
@@ -316,7 +314,7 @@
     </w:p>
     <w:p>
       <w:pPr>
-        <w:pStyle w:val="Heading3"/>
+        <w:pStyle w:val="Overskrift3"/>
         <w:rPr>
           <w:b/>
           <w:color w:val="auto"/>
@@ -356,7 +354,7 @@
     </w:p>
     <w:p>
       <w:pPr>
-        <w:pStyle w:val="Heading3"/>
+        <w:pStyle w:val="Overskrift3"/>
         <w:rPr>
           <w:b/>
           <w:color w:val="auto"/>
@@ -389,7 +387,7 @@
     </w:p>
     <w:p>
       <w:pPr>
-        <w:pStyle w:val="Heading2"/>
+        <w:pStyle w:val="Overskrift2"/>
       </w:pPr>
       <w:r>
         <w:t>Technical</w:t>
@@ -397,7 +395,7 @@
     </w:p>
     <w:p>
       <w:pPr>
-        <w:pStyle w:val="Heading3"/>
+        <w:pStyle w:val="Overskrift3"/>
         <w:rPr>
           <w:b/>
           <w:color w:val="auto"/>
@@ -423,7 +421,7 @@
     </w:p>
     <w:p>
       <w:pPr>
-        <w:pStyle w:val="Heading3"/>
+        <w:pStyle w:val="Overskrift3"/>
         <w:rPr>
           <w:b/>
           <w:color w:val="auto"/>
@@ -449,7 +447,7 @@
     </w:p>
     <w:p>
       <w:pPr>
-        <w:pStyle w:val="Heading3"/>
+        <w:pStyle w:val="Overskrift3"/>
         <w:rPr>
           <w:b/>
           <w:color w:val="auto"/>
@@ -479,7 +477,7 @@
     </w:p>
     <w:p>
       <w:pPr>
-        <w:pStyle w:val="Heading2"/>
+        <w:pStyle w:val="Overskrift2"/>
       </w:pPr>
       <w:r>
         <w:t>WCAG guidelines, content management and SEO</w:t>
@@ -487,7 +485,7 @@
     </w:p>
     <w:p>
       <w:pPr>
-        <w:pStyle w:val="Heading3"/>
+        <w:pStyle w:val="Overskrift3"/>
         <w:rPr>
           <w:b/>
           <w:color w:val="auto"/>
@@ -513,7 +511,7 @@
     </w:p>
     <w:p>
       <w:pPr>
-        <w:pStyle w:val="Heading3"/>
+        <w:pStyle w:val="Overskrift3"/>
         <w:rPr>
           <w:b/>
           <w:color w:val="auto"/>
@@ -539,7 +537,7 @@
     </w:p>
     <w:p>
       <w:pPr>
-        <w:pStyle w:val="Heading3"/>
+        <w:pStyle w:val="Overskrift3"/>
         <w:rPr>
           <w:b/>
           <w:color w:val="auto"/>
@@ -675,7 +673,7 @@
     </w:p>
     <w:p>
       <w:pPr>
-        <w:pStyle w:val="Heading2"/>
+        <w:pStyle w:val="Overskrift2"/>
       </w:pPr>
       <w:r>
         <w:lastRenderedPageBreak/>
@@ -714,13 +712,14 @@
     </w:p>
     <w:p>
       <w:pPr>
-        <w:pStyle w:val="ListParagraph"/>
+        <w:pStyle w:val="Listeavsnitt"/>
         <w:numPr>
           <w:ilvl w:val="0"/>
           <w:numId w:val="3"/>
         </w:numPr>
         <w:rPr>
           <w:noProof/>
+          <w:lang w:val="en-US"/>
         </w:rPr>
       </w:pPr>
     </w:p>
@@ -736,7 +735,7 @@
 </file>
 
 <file path=word/endnotes.xml><?xml version="1.0" encoding="utf-8"?>
-<w:endnotes xmlns:wpc="http://schemas.microsoft.com/office/word/2010/wordprocessingCanvas" xmlns:mc="http://schemas.openxmlformats.org/markup-compatibility/2006" xmlns:o="urn:schemas-microsoft-com:office:office" xmlns:r="http://schemas.openxmlformats.org/officeDocument/2006/relationships" xmlns:m="http://schemas.openxmlformats.org/officeDocument/2006/math" xmlns:v="urn:schemas-microsoft-com:vml" xmlns:wp14="http://schemas.microsoft.com/office/word/2010/wordprocessingDrawing" xmlns:wp="http://schemas.openxmlformats.org/drawingml/2006/wordprocessingDrawing" xmlns:w10="urn:schemas-microsoft-com:office:word" xmlns:w="http://schemas.openxmlformats.org/wordprocessingml/2006/main" xmlns:w14="http://schemas.microsoft.com/office/word/2010/wordml" xmlns:w15="http://schemas.microsoft.com/office/word/2012/wordml" xmlns:wpg="http://schemas.microsoft.com/office/word/2010/wordprocessingGroup" xmlns:wpi="http://schemas.microsoft.com/office/word/2010/wordprocessingInk" xmlns:wne="http://schemas.microsoft.com/office/word/2006/wordml" xmlns:wps="http://schemas.microsoft.com/office/word/2010/wordprocessingShape" mc:Ignorable="w14 w15 wp14">
+<w:endnotes xmlns:wpc="http://schemas.microsoft.com/office/word/2010/wordprocessingCanvas" xmlns:cx="http://schemas.microsoft.com/office/drawing/2014/chartex" xmlns:cx1="http://schemas.microsoft.com/office/drawing/2015/9/8/chartex" xmlns:cx2="http://schemas.microsoft.com/office/drawing/2015/10/21/chartex" xmlns:cx3="http://schemas.microsoft.com/office/drawing/2016/5/9/chartex" xmlns:cx4="http://schemas.microsoft.com/office/drawing/2016/5/10/chartex" xmlns:cx5="http://schemas.microsoft.com/office/drawing/2016/5/11/chartex" xmlns:cx6="http://schemas.microsoft.com/office/drawing/2016/5/12/chartex" xmlns:cx7="http://schemas.microsoft.com/office/drawing/2016/5/13/chartex" xmlns:cx8="http://schemas.microsoft.com/office/drawing/2016/5/14/chartex" xmlns:mc="http://schemas.openxmlformats.org/markup-compatibility/2006" xmlns:aink="http://schemas.microsoft.com/office/drawing/2016/ink" xmlns:am3d="http://schemas.microsoft.com/office/drawing/2017/model3d" xmlns:o="urn:schemas-microsoft-com:office:office" xmlns:oel="http://schemas.microsoft.com/office/2019/extlst" xmlns:r="http://schemas.openxmlformats.org/officeDocument/2006/relationships" xmlns:m="http://schemas.openxmlformats.org/officeDocument/2006/math" xmlns:v="urn:schemas-microsoft-com:vml" xmlns:wp14="http://schemas.microsoft.com/office/word/2010/wordprocessingDrawing" xmlns:wp="http://schemas.openxmlformats.org/drawingml/2006/wordprocessingDrawing" xmlns:w10="urn:schemas-microsoft-com:office:word" xmlns:w="http://schemas.openxmlformats.org/wordprocessingml/2006/main" xmlns:w14="http://schemas.microsoft.com/office/word/2010/wordml" xmlns:w15="http://schemas.microsoft.com/office/word/2012/wordml" xmlns:w16cex="http://schemas.microsoft.com/office/word/2018/wordml/cex" xmlns:w16cid="http://schemas.microsoft.com/office/word/2016/wordml/cid" xmlns:w16="http://schemas.microsoft.com/office/word/2018/wordml" xmlns:w16sdtdh="http://schemas.microsoft.com/office/word/2020/wordml/sdtdatahash" xmlns:w16se="http://schemas.microsoft.com/office/word/2015/wordml/symex" xmlns:wpg="http://schemas.microsoft.com/office/word/2010/wordprocessingGroup" xmlns:wpi="http://schemas.microsoft.com/office/word/2010/wordprocessingInk" xmlns:wne="http://schemas.microsoft.com/office/word/2006/wordml" xmlns:wps="http://schemas.microsoft.com/office/word/2010/wordprocessingShape" mc:Ignorable="w14 w15 w16se w16cid w16 w16cex w16sdtdh wp14">
   <w:endnote w:type="separator" w:id="-1">
     <w:p>
       <w:r>
@@ -755,10 +754,10 @@
 </file>
 
 <file path=word/footer1.xml><?xml version="1.0" encoding="utf-8"?>
-<w:ftr xmlns:wpc="http://schemas.microsoft.com/office/word/2010/wordprocessingCanvas" xmlns:mc="http://schemas.openxmlformats.org/markup-compatibility/2006" xmlns:o="urn:schemas-microsoft-com:office:office" xmlns:r="http://schemas.openxmlformats.org/officeDocument/2006/relationships" xmlns:m="http://schemas.openxmlformats.org/officeDocument/2006/math" xmlns:v="urn:schemas-microsoft-com:vml" xmlns:wp14="http://schemas.microsoft.com/office/word/2010/wordprocessingDrawing" xmlns:wp="http://schemas.openxmlformats.org/drawingml/2006/wordprocessingDrawing" xmlns:w10="urn:schemas-microsoft-com:office:word" xmlns:w="http://schemas.openxmlformats.org/wordprocessingml/2006/main" xmlns:w14="http://schemas.microsoft.com/office/word/2010/wordml" xmlns:w15="http://schemas.microsoft.com/office/word/2012/wordml" xmlns:wpg="http://schemas.microsoft.com/office/word/2010/wordprocessingGroup" xmlns:wpi="http://schemas.microsoft.com/office/word/2010/wordprocessingInk" xmlns:wne="http://schemas.microsoft.com/office/word/2006/wordml" xmlns:wps="http://schemas.microsoft.com/office/word/2010/wordprocessingShape" mc:Ignorable="w14 w15 wp14">
+<w:ftr xmlns:wpc="http://schemas.microsoft.com/office/word/2010/wordprocessingCanvas" xmlns:cx="http://schemas.microsoft.com/office/drawing/2014/chartex" xmlns:cx1="http://schemas.microsoft.com/office/drawing/2015/9/8/chartex" xmlns:cx2="http://schemas.microsoft.com/office/drawing/2015/10/21/chartex" xmlns:cx3="http://schemas.microsoft.com/office/drawing/2016/5/9/chartex" xmlns:cx4="http://schemas.microsoft.com/office/drawing/2016/5/10/chartex" xmlns:cx5="http://schemas.microsoft.com/office/drawing/2016/5/11/chartex" xmlns:cx6="http://schemas.microsoft.com/office/drawing/2016/5/12/chartex" xmlns:cx7="http://schemas.microsoft.com/office/drawing/2016/5/13/chartex" xmlns:cx8="http://schemas.microsoft.com/office/drawing/2016/5/14/chartex" xmlns:mc="http://schemas.openxmlformats.org/markup-compatibility/2006" xmlns:aink="http://schemas.microsoft.com/office/drawing/2016/ink" xmlns:am3d="http://schemas.microsoft.com/office/drawing/2017/model3d" xmlns:o="urn:schemas-microsoft-com:office:office" xmlns:oel="http://schemas.microsoft.com/office/2019/extlst" xmlns:r="http://schemas.openxmlformats.org/officeDocument/2006/relationships" xmlns:m="http://schemas.openxmlformats.org/officeDocument/2006/math" xmlns:v="urn:schemas-microsoft-com:vml" xmlns:wp14="http://schemas.microsoft.com/office/word/2010/wordprocessingDrawing" xmlns:wp="http://schemas.openxmlformats.org/drawingml/2006/wordprocessingDrawing" xmlns:w10="urn:schemas-microsoft-com:office:word" xmlns:w="http://schemas.openxmlformats.org/wordprocessingml/2006/main" xmlns:w14="http://schemas.microsoft.com/office/word/2010/wordml" xmlns:w15="http://schemas.microsoft.com/office/word/2012/wordml" xmlns:w16cex="http://schemas.microsoft.com/office/word/2018/wordml/cex" xmlns:w16cid="http://schemas.microsoft.com/office/word/2016/wordml/cid" xmlns:w16="http://schemas.microsoft.com/office/word/2018/wordml" xmlns:w16sdtdh="http://schemas.microsoft.com/office/word/2020/wordml/sdtdatahash" xmlns:w16se="http://schemas.microsoft.com/office/word/2015/wordml/symex" xmlns:wpg="http://schemas.microsoft.com/office/word/2010/wordprocessingGroup" xmlns:wpi="http://schemas.microsoft.com/office/word/2010/wordprocessingInk" xmlns:wne="http://schemas.microsoft.com/office/word/2006/wordml" xmlns:wps="http://schemas.microsoft.com/office/word/2010/wordprocessingShape" mc:Ignorable="w14 w15 w16se w16cid w16 w16cex w16sdtdh wp14">
   <w:p>
     <w:pPr>
-      <w:pStyle w:val="Footer"/>
+      <w:pStyle w:val="Bunntekst"/>
     </w:pPr>
     <w:r>
       <w:rPr>
@@ -766,7 +765,7 @@
         <w:lang w:val="en-US"/>
       </w:rPr>
       <w:drawing>
-        <wp:anchor distT="0" distB="0" distL="114300" distR="114300" simplePos="0" relativeHeight="251658240" behindDoc="1" locked="0" layoutInCell="1" allowOverlap="1">
+        <wp:anchor distT="0" distB="0" distL="114300" distR="114300" simplePos="0" relativeHeight="251658240" behindDoc="1" locked="0" layoutInCell="1" allowOverlap="1" wp14:anchorId="6F8260AA" wp14:editId="77C345F4">
           <wp:simplePos x="0" y="0"/>
           <wp:positionH relativeFrom="column">
             <wp:posOffset>-992505</wp:posOffset>
@@ -818,14 +817,14 @@
   </w:p>
   <w:p>
     <w:pPr>
-      <w:pStyle w:val="Footer"/>
+      <w:pStyle w:val="Bunntekst"/>
     </w:pPr>
   </w:p>
 </w:ftr>
 </file>
 
 <file path=word/footnotes.xml><?xml version="1.0" encoding="utf-8"?>
-<w:footnotes xmlns:wpc="http://schemas.microsoft.com/office/word/2010/wordprocessingCanvas" xmlns:mc="http://schemas.openxmlformats.org/markup-compatibility/2006" xmlns:o="urn:schemas-microsoft-com:office:office" xmlns:r="http://schemas.openxmlformats.org/officeDocument/2006/relationships" xmlns:m="http://schemas.openxmlformats.org/officeDocument/2006/math" xmlns:v="urn:schemas-microsoft-com:vml" xmlns:wp14="http://schemas.microsoft.com/office/word/2010/wordprocessingDrawing" xmlns:wp="http://schemas.openxmlformats.org/drawingml/2006/wordprocessingDrawing" xmlns:w10="urn:schemas-microsoft-com:office:word" xmlns:w="http://schemas.openxmlformats.org/wordprocessingml/2006/main" xmlns:w14="http://schemas.microsoft.com/office/word/2010/wordml" xmlns:w15="http://schemas.microsoft.com/office/word/2012/wordml" xmlns:wpg="http://schemas.microsoft.com/office/word/2010/wordprocessingGroup" xmlns:wpi="http://schemas.microsoft.com/office/word/2010/wordprocessingInk" xmlns:wne="http://schemas.microsoft.com/office/word/2006/wordml" xmlns:wps="http://schemas.microsoft.com/office/word/2010/wordprocessingShape" mc:Ignorable="w14 w15 wp14">
+<w:footnotes xmlns:wpc="http://schemas.microsoft.com/office/word/2010/wordprocessingCanvas" xmlns:cx="http://schemas.microsoft.com/office/drawing/2014/chartex" xmlns:cx1="http://schemas.microsoft.com/office/drawing/2015/9/8/chartex" xmlns:cx2="http://schemas.microsoft.com/office/drawing/2015/10/21/chartex" xmlns:cx3="http://schemas.microsoft.com/office/drawing/2016/5/9/chartex" xmlns:cx4="http://schemas.microsoft.com/office/drawing/2016/5/10/chartex" xmlns:cx5="http://schemas.microsoft.com/office/drawing/2016/5/11/chartex" xmlns:cx6="http://schemas.microsoft.com/office/drawing/2016/5/12/chartex" xmlns:cx7="http://schemas.microsoft.com/office/drawing/2016/5/13/chartex" xmlns:cx8="http://schemas.microsoft.com/office/drawing/2016/5/14/chartex" xmlns:mc="http://schemas.openxmlformats.org/markup-compatibility/2006" xmlns:aink="http://schemas.microsoft.com/office/drawing/2016/ink" xmlns:am3d="http://schemas.microsoft.com/office/drawing/2017/model3d" xmlns:o="urn:schemas-microsoft-com:office:office" xmlns:oel="http://schemas.microsoft.com/office/2019/extlst" xmlns:r="http://schemas.openxmlformats.org/officeDocument/2006/relationships" xmlns:m="http://schemas.openxmlformats.org/officeDocument/2006/math" xmlns:v="urn:schemas-microsoft-com:vml" xmlns:wp14="http://schemas.microsoft.com/office/word/2010/wordprocessingDrawing" xmlns:wp="http://schemas.openxmlformats.org/drawingml/2006/wordprocessingDrawing" xmlns:w10="urn:schemas-microsoft-com:office:word" xmlns:w="http://schemas.openxmlformats.org/wordprocessingml/2006/main" xmlns:w14="http://schemas.microsoft.com/office/word/2010/wordml" xmlns:w15="http://schemas.microsoft.com/office/word/2012/wordml" xmlns:w16cex="http://schemas.microsoft.com/office/word/2018/wordml/cex" xmlns:w16cid="http://schemas.microsoft.com/office/word/2016/wordml/cid" xmlns:w16="http://schemas.microsoft.com/office/word/2018/wordml" xmlns:w16sdtdh="http://schemas.microsoft.com/office/word/2020/wordml/sdtdatahash" xmlns:w16se="http://schemas.microsoft.com/office/word/2015/wordml/symex" xmlns:wpg="http://schemas.microsoft.com/office/word/2010/wordprocessingGroup" xmlns:wpi="http://schemas.microsoft.com/office/word/2010/wordprocessingInk" xmlns:wne="http://schemas.microsoft.com/office/word/2006/wordml" xmlns:wps="http://schemas.microsoft.com/office/word/2010/wordprocessingShape" mc:Ignorable="w14 w15 w16se w16cid w16 w16cex w16sdtdh wp14">
   <w:footnote w:type="separator" w:id="-1">
     <w:p>
       <w:r>
@@ -844,7 +843,7 @@
 </file>
 
 <file path=word/numbering.xml><?xml version="1.0" encoding="utf-8"?>
-<w:numbering xmlns:wpc="http://schemas.microsoft.com/office/word/2010/wordprocessingCanvas" xmlns:mc="http://schemas.openxmlformats.org/markup-compatibility/2006" xmlns:o="urn:schemas-microsoft-com:office:office" xmlns:r="http://schemas.openxmlformats.org/officeDocument/2006/relationships" xmlns:m="http://schemas.openxmlformats.org/officeDocument/2006/math" xmlns:v="urn:schemas-microsoft-com:vml" xmlns:wp14="http://schemas.microsoft.com/office/word/2010/wordprocessingDrawing" xmlns:wp="http://schemas.openxmlformats.org/drawingml/2006/wordprocessingDrawing" xmlns:w10="urn:schemas-microsoft-com:office:word" xmlns:w="http://schemas.openxmlformats.org/wordprocessingml/2006/main" xmlns:w14="http://schemas.microsoft.com/office/word/2010/wordml" xmlns:w15="http://schemas.microsoft.com/office/word/2012/wordml" xmlns:wpg="http://schemas.microsoft.com/office/word/2010/wordprocessingGroup" xmlns:wpi="http://schemas.microsoft.com/office/word/2010/wordprocessingInk" xmlns:wne="http://schemas.microsoft.com/office/word/2006/wordml" xmlns:wps="http://schemas.microsoft.com/office/word/2010/wordprocessingShape" mc:Ignorable="w14 w15 wp14">
+<w:numbering xmlns:wpc="http://schemas.microsoft.com/office/word/2010/wordprocessingCanvas" xmlns:cx="http://schemas.microsoft.com/office/drawing/2014/chartex" xmlns:cx1="http://schemas.microsoft.com/office/drawing/2015/9/8/chartex" xmlns:cx2="http://schemas.microsoft.com/office/drawing/2015/10/21/chartex" xmlns:cx3="http://schemas.microsoft.com/office/drawing/2016/5/9/chartex" xmlns:cx4="http://schemas.microsoft.com/office/drawing/2016/5/10/chartex" xmlns:cx5="http://schemas.microsoft.com/office/drawing/2016/5/11/chartex" xmlns:cx6="http://schemas.microsoft.com/office/drawing/2016/5/12/chartex" xmlns:cx7="http://schemas.microsoft.com/office/drawing/2016/5/13/chartex" xmlns:cx8="http://schemas.microsoft.com/office/drawing/2016/5/14/chartex" xmlns:mc="http://schemas.openxmlformats.org/markup-compatibility/2006" xmlns:aink="http://schemas.microsoft.com/office/drawing/2016/ink" xmlns:am3d="http://schemas.microsoft.com/office/drawing/2017/model3d" xmlns:o="urn:schemas-microsoft-com:office:office" xmlns:oel="http://schemas.microsoft.com/office/2019/extlst" xmlns:r="http://schemas.openxmlformats.org/officeDocument/2006/relationships" xmlns:m="http://schemas.openxmlformats.org/officeDocument/2006/math" xmlns:v="urn:schemas-microsoft-com:vml" xmlns:wp14="http://schemas.microsoft.com/office/word/2010/wordprocessingDrawing" xmlns:wp="http://schemas.openxmlformats.org/drawingml/2006/wordprocessingDrawing" xmlns:w10="urn:schemas-microsoft-com:office:word" xmlns:w="http://schemas.openxmlformats.org/wordprocessingml/2006/main" xmlns:w14="http://schemas.microsoft.com/office/word/2010/wordml" xmlns:w15="http://schemas.microsoft.com/office/word/2012/wordml" xmlns:w16cex="http://schemas.microsoft.com/office/word/2018/wordml/cex" xmlns:w16cid="http://schemas.microsoft.com/office/word/2016/wordml/cid" xmlns:w16="http://schemas.microsoft.com/office/word/2018/wordml" xmlns:w16sdtdh="http://schemas.microsoft.com/office/word/2020/wordml/sdtdatahash" xmlns:w16se="http://schemas.microsoft.com/office/word/2015/wordml/symex" xmlns:wpg="http://schemas.microsoft.com/office/word/2010/wordprocessingGroup" xmlns:wpi="http://schemas.microsoft.com/office/word/2010/wordprocessingInk" xmlns:wne="http://schemas.microsoft.com/office/word/2006/wordml" xmlns:wps="http://schemas.microsoft.com/office/word/2010/wordprocessingShape" mc:Ignorable="w14 w15 w16se w16cid w16 w16cex w16sdtdh wp14">
   <w:abstractNum w:abstractNumId="0" w15:restartNumberingAfterBreak="0">
     <w:nsid w:val="03DF386C"/>
     <w:multiLevelType w:val="hybridMultilevel"/>
@@ -1297,23 +1296,23 @@
       </w:rPr>
     </w:lvl>
   </w:abstractNum>
-  <w:num w:numId="1">
+  <w:num w:numId="1" w16cid:durableId="1069886342">
     <w:abstractNumId w:val="0"/>
   </w:num>
-  <w:num w:numId="2">
+  <w:num w:numId="2" w16cid:durableId="1542088797">
     <w:abstractNumId w:val="2"/>
   </w:num>
-  <w:num w:numId="3">
+  <w:num w:numId="3" w16cid:durableId="1656297297">
     <w:abstractNumId w:val="3"/>
   </w:num>
-  <w:num w:numId="4">
+  <w:num w:numId="4" w16cid:durableId="942960626">
     <w:abstractNumId w:val="1"/>
   </w:num>
 </w:numbering>
 </file>
 
 <file path=word/styles.xml><?xml version="1.0" encoding="utf-8"?>
-<w:styles xmlns:mc="http://schemas.openxmlformats.org/markup-compatibility/2006" xmlns:r="http://schemas.openxmlformats.org/officeDocument/2006/relationships" xmlns:w="http://schemas.openxmlformats.org/wordprocessingml/2006/main" xmlns:w14="http://schemas.microsoft.com/office/word/2010/wordml" xmlns:w15="http://schemas.microsoft.com/office/word/2012/wordml" mc:Ignorable="w14 w15">
+<w:styles xmlns:mc="http://schemas.openxmlformats.org/markup-compatibility/2006" xmlns:r="http://schemas.openxmlformats.org/officeDocument/2006/relationships" xmlns:w="http://schemas.openxmlformats.org/wordprocessingml/2006/main" xmlns:w14="http://schemas.microsoft.com/office/word/2010/wordml" xmlns:w15="http://schemas.microsoft.com/office/word/2012/wordml" xmlns:w16cex="http://schemas.microsoft.com/office/word/2018/wordml/cex" xmlns:w16cid="http://schemas.microsoft.com/office/word/2016/wordml/cid" xmlns:w16="http://schemas.microsoft.com/office/word/2018/wordml" xmlns:w16sdtdh="http://schemas.microsoft.com/office/word/2020/wordml/sdtdatahash" xmlns:w16se="http://schemas.microsoft.com/office/word/2015/wordml/symex" mc:Ignorable="w14 w15 w16se w16cid w16 w16cex w16sdtdh">
   <w:docDefaults>
     <w:rPrDefault>
       <w:rPr>
@@ -1325,7 +1324,7 @@
     </w:rPrDefault>
     <w:pPrDefault/>
   </w:docDefaults>
-  <w:latentStyles w:defLockedState="0" w:defUIPriority="99" w:defSemiHidden="0" w:defUnhideWhenUsed="0" w:defQFormat="0" w:count="371">
+  <w:latentStyles w:defLockedState="0" w:defUIPriority="99" w:defSemiHidden="0" w:defUnhideWhenUsed="0" w:defQFormat="0" w:count="376">
     <w:lsdException w:name="Normal" w:uiPriority="0" w:qFormat="1"/>
     <w:lsdException w:name="heading 1" w:uiPriority="9" w:qFormat="1"/>
     <w:lsdException w:name="heading 2" w:semiHidden="1" w:uiPriority="9" w:unhideWhenUsed="1" w:qFormat="1"/>
@@ -1697,17 +1696,22 @@
     <w:lsdException w:name="List Table 5 Dark Accent 6" w:uiPriority="50"/>
     <w:lsdException w:name="List Table 6 Colorful Accent 6" w:uiPriority="51"/>
     <w:lsdException w:name="List Table 7 Colorful Accent 6" w:uiPriority="52"/>
+    <w:lsdException w:name="Mention" w:semiHidden="1" w:unhideWhenUsed="1"/>
+    <w:lsdException w:name="Smart Hyperlink" w:semiHidden="1" w:unhideWhenUsed="1"/>
+    <w:lsdException w:name="Hashtag" w:semiHidden="1" w:unhideWhenUsed="1"/>
+    <w:lsdException w:name="Unresolved Mention" w:semiHidden="1" w:unhideWhenUsed="1"/>
+    <w:lsdException w:name="Smart Link" w:semiHidden="1" w:unhideWhenUsed="1"/>
   </w:latentStyles>
   <w:style w:type="paragraph" w:default="1" w:styleId="Normal">
     <w:name w:val="Normal"/>
     <w:qFormat/>
     <w:rsid w:val="00E5207D"/>
   </w:style>
-  <w:style w:type="paragraph" w:styleId="Heading1">
+  <w:style w:type="paragraph" w:styleId="Overskrift1">
     <w:name w:val="heading 1"/>
     <w:basedOn w:val="Normal"/>
     <w:next w:val="Normal"/>
-    <w:link w:val="Heading1Char"/>
+    <w:link w:val="Overskrift1Tegn"/>
     <w:uiPriority w:val="9"/>
     <w:qFormat/>
     <w:rsid w:val="00067304"/>
@@ -1726,11 +1730,11 @@
       <w:szCs w:val="36"/>
     </w:rPr>
   </w:style>
-  <w:style w:type="paragraph" w:styleId="Heading2">
+  <w:style w:type="paragraph" w:styleId="Overskrift2">
     <w:name w:val="heading 2"/>
     <w:basedOn w:val="Normal"/>
     <w:next w:val="Normal"/>
-    <w:link w:val="Heading2Char"/>
+    <w:link w:val="Overskrift2Tegn"/>
     <w:uiPriority w:val="9"/>
     <w:unhideWhenUsed/>
     <w:qFormat/>
@@ -1750,11 +1754,11 @@
       <w:szCs w:val="28"/>
     </w:rPr>
   </w:style>
-  <w:style w:type="paragraph" w:styleId="Heading3">
+  <w:style w:type="paragraph" w:styleId="Overskrift3">
     <w:name w:val="heading 3"/>
     <w:basedOn w:val="Normal"/>
     <w:next w:val="Normal"/>
-    <w:link w:val="Heading3Char"/>
+    <w:link w:val="Overskrift3Tegn"/>
     <w:uiPriority w:val="9"/>
     <w:unhideWhenUsed/>
     <w:qFormat/>
@@ -1770,13 +1774,13 @@
       <w:color w:val="1F3763" w:themeColor="accent1" w:themeShade="7F"/>
     </w:rPr>
   </w:style>
-  <w:style w:type="character" w:default="1" w:styleId="DefaultParagraphFont">
+  <w:style w:type="character" w:default="1" w:styleId="Standardskriftforavsnitt">
     <w:name w:val="Default Paragraph Font"/>
     <w:uiPriority w:val="1"/>
     <w:semiHidden/>
     <w:unhideWhenUsed/>
   </w:style>
-  <w:style w:type="table" w:default="1" w:styleId="TableNormal">
+  <w:style w:type="table" w:default="1" w:styleId="Vanligtabell">
     <w:name w:val="Normal Table"/>
     <w:uiPriority w:val="99"/>
     <w:semiHidden/>
@@ -1791,16 +1795,16 @@
       </w:tblCellMar>
     </w:tblPr>
   </w:style>
-  <w:style w:type="numbering" w:default="1" w:styleId="NoList">
+  <w:style w:type="numbering" w:default="1" w:styleId="Ingenliste">
     <w:name w:val="No List"/>
     <w:uiPriority w:val="99"/>
     <w:semiHidden/>
     <w:unhideWhenUsed/>
   </w:style>
-  <w:style w:type="paragraph" w:styleId="Header">
+  <w:style w:type="paragraph" w:styleId="Topptekst">
     <w:name w:val="header"/>
     <w:basedOn w:val="Normal"/>
-    <w:link w:val="HeaderChar"/>
+    <w:link w:val="TopptekstTegn"/>
     <w:uiPriority w:val="99"/>
     <w:unhideWhenUsed/>
     <w:rsid w:val="00114E60"/>
@@ -1811,17 +1815,17 @@
       </w:tabs>
     </w:pPr>
   </w:style>
-  <w:style w:type="character" w:customStyle="1" w:styleId="HeaderChar">
-    <w:name w:val="Header Char"/>
-    <w:basedOn w:val="DefaultParagraphFont"/>
-    <w:link w:val="Header"/>
+  <w:style w:type="character" w:customStyle="1" w:styleId="TopptekstTegn">
+    <w:name w:val="Topptekst Tegn"/>
+    <w:basedOn w:val="Standardskriftforavsnitt"/>
+    <w:link w:val="Topptekst"/>
     <w:uiPriority w:val="99"/>
     <w:rsid w:val="00114E60"/>
   </w:style>
-  <w:style w:type="paragraph" w:styleId="Footer">
+  <w:style w:type="paragraph" w:styleId="Bunntekst">
     <w:name w:val="footer"/>
     <w:basedOn w:val="Normal"/>
-    <w:link w:val="FooterChar"/>
+    <w:link w:val="BunntekstTegn"/>
     <w:uiPriority w:val="99"/>
     <w:unhideWhenUsed/>
     <w:rsid w:val="00114E60"/>
@@ -1832,17 +1836,17 @@
       </w:tabs>
     </w:pPr>
   </w:style>
-  <w:style w:type="character" w:customStyle="1" w:styleId="FooterChar">
-    <w:name w:val="Footer Char"/>
-    <w:basedOn w:val="DefaultParagraphFont"/>
-    <w:link w:val="Footer"/>
+  <w:style w:type="character" w:customStyle="1" w:styleId="BunntekstTegn">
+    <w:name w:val="Bunntekst Tegn"/>
+    <w:basedOn w:val="Standardskriftforavsnitt"/>
+    <w:link w:val="Bunntekst"/>
     <w:uiPriority w:val="99"/>
     <w:rsid w:val="00114E60"/>
   </w:style>
-  <w:style w:type="paragraph" w:styleId="BalloonText">
+  <w:style w:type="paragraph" w:styleId="Bobletekst">
     <w:name w:val="Balloon Text"/>
     <w:basedOn w:val="Normal"/>
-    <w:link w:val="BalloonTextChar"/>
+    <w:link w:val="BobletekstTegn"/>
     <w:uiPriority w:val="99"/>
     <w:semiHidden/>
     <w:unhideWhenUsed/>
@@ -1853,10 +1857,10 @@
       <w:szCs w:val="18"/>
     </w:rPr>
   </w:style>
-  <w:style w:type="character" w:customStyle="1" w:styleId="BalloonTextChar">
-    <w:name w:val="Balloon Text Char"/>
-    <w:basedOn w:val="DefaultParagraphFont"/>
-    <w:link w:val="BalloonText"/>
+  <w:style w:type="character" w:customStyle="1" w:styleId="BobletekstTegn">
+    <w:name w:val="Bobletekst Tegn"/>
+    <w:basedOn w:val="Standardskriftforavsnitt"/>
+    <w:link w:val="Bobletekst"/>
     <w:uiPriority w:val="99"/>
     <w:semiHidden/>
     <w:rsid w:val="00114E60"/>
@@ -1866,7 +1870,7 @@
       <w:szCs w:val="18"/>
     </w:rPr>
   </w:style>
-  <w:style w:type="paragraph" w:styleId="ListParagraph">
+  <w:style w:type="paragraph" w:styleId="Listeavsnitt">
     <w:name w:val="List Paragraph"/>
     <w:basedOn w:val="Normal"/>
     <w:uiPriority w:val="34"/>
@@ -1884,10 +1888,10 @@
       <w:lang w:val="nb-NO" w:eastAsia="nb-NO"/>
     </w:rPr>
   </w:style>
-  <w:style w:type="character" w:customStyle="1" w:styleId="Heading1Char">
-    <w:name w:val="Heading 1 Char"/>
-    <w:basedOn w:val="DefaultParagraphFont"/>
-    <w:link w:val="Heading1"/>
+  <w:style w:type="character" w:customStyle="1" w:styleId="Overskrift1Tegn">
+    <w:name w:val="Overskrift 1 Tegn"/>
+    <w:basedOn w:val="Standardskriftforavsnitt"/>
+    <w:link w:val="Overskrift1"/>
     <w:uiPriority w:val="9"/>
     <w:rsid w:val="00067304"/>
     <w:rPr>
@@ -1899,10 +1903,10 @@
       <w:szCs w:val="36"/>
     </w:rPr>
   </w:style>
-  <w:style w:type="character" w:customStyle="1" w:styleId="Heading2Char">
-    <w:name w:val="Heading 2 Char"/>
-    <w:basedOn w:val="DefaultParagraphFont"/>
-    <w:link w:val="Heading2"/>
+  <w:style w:type="character" w:customStyle="1" w:styleId="Overskrift2Tegn">
+    <w:name w:val="Overskrift 2 Tegn"/>
+    <w:basedOn w:val="Standardskriftforavsnitt"/>
+    <w:link w:val="Overskrift2"/>
     <w:uiPriority w:val="9"/>
     <w:rsid w:val="00067304"/>
     <w:rPr>
@@ -1914,15 +1918,15 @@
       <w:szCs w:val="28"/>
     </w:rPr>
   </w:style>
-  <w:style w:type="paragraph" w:styleId="NoSpacing">
+  <w:style w:type="paragraph" w:styleId="Ingenmellomrom">
     <w:name w:val="No Spacing"/>
     <w:uiPriority w:val="1"/>
     <w:qFormat/>
     <w:rsid w:val="00067304"/>
   </w:style>
-  <w:style w:type="paragraph" w:styleId="TOCHeading">
+  <w:style w:type="paragraph" w:styleId="Overskriftforinnholdsfortegnelse">
     <w:name w:val="TOC Heading"/>
-    <w:basedOn w:val="Heading1"/>
+    <w:basedOn w:val="Overskrift1"/>
     <w:next w:val="Normal"/>
     <w:uiPriority w:val="39"/>
     <w:semiHidden/>
@@ -1942,7 +1946,7 @@
       <w:lang w:val="en-US"/>
     </w:rPr>
   </w:style>
-  <w:style w:type="paragraph" w:styleId="TOC1">
+  <w:style w:type="paragraph" w:styleId="INNH1">
     <w:name w:val="toc 1"/>
     <w:basedOn w:val="Normal"/>
     <w:next w:val="Normal"/>
@@ -1954,7 +1958,7 @@
       <w:spacing w:after="100"/>
     </w:pPr>
   </w:style>
-  <w:style w:type="paragraph" w:styleId="TOC2">
+  <w:style w:type="paragraph" w:styleId="INNH2">
     <w:name w:val="toc 2"/>
     <w:basedOn w:val="Normal"/>
     <w:next w:val="Normal"/>
@@ -1967,9 +1971,9 @@
       <w:ind w:left="240"/>
     </w:pPr>
   </w:style>
-  <w:style w:type="character" w:styleId="Hyperlink">
+  <w:style w:type="character" w:styleId="Hyperkobling">
     <w:name w:val="Hyperlink"/>
-    <w:basedOn w:val="DefaultParagraphFont"/>
+    <w:basedOn w:val="Standardskriftforavsnitt"/>
     <w:uiPriority w:val="99"/>
     <w:unhideWhenUsed/>
     <w:rsid w:val="00B35039"/>
@@ -1978,10 +1982,10 @@
       <w:u w:val="single"/>
     </w:rPr>
   </w:style>
-  <w:style w:type="character" w:customStyle="1" w:styleId="Heading3Char">
-    <w:name w:val="Heading 3 Char"/>
-    <w:basedOn w:val="DefaultParagraphFont"/>
-    <w:link w:val="Heading3"/>
+  <w:style w:type="character" w:customStyle="1" w:styleId="Overskrift3Tegn">
+    <w:name w:val="Overskrift 3 Tegn"/>
+    <w:basedOn w:val="Standardskriftforavsnitt"/>
+    <w:link w:val="Overskrift3"/>
     <w:uiPriority w:val="9"/>
     <w:rsid w:val="00B86D7A"/>
     <w:rPr>

</xml_diff>